<commit_message>
add json to defence class and components
</commit_message>
<xml_diff>
--- a/template.docx
+++ b/template.docx
@@ -44,9 +44,7 @@
         </w:rPr>
         <w:t>}}</w:t>
       </w:r>
-      <w:bookmarkStart w:id="1" w:name="_GoBack"/>
       <w:bookmarkEnd w:id="0"/>
-      <w:bookmarkEnd w:id="1"/>
     </w:p>
     <w:p>
       <w:r>
@@ -185,16 +183,11 @@
             <w:r>
               <w:t xml:space="preserve"> in </w:t>
             </w:r>
-            <w:proofErr w:type="spellStart"/>
-            <w:r>
-              <w:t>comp_</w:t>
-            </w:r>
-            <w:r>
-              <w:t>object_of_influence</w:t>
-            </w:r>
-            <w:proofErr w:type="spellEnd"/>
-            <w:r>
-              <w:t xml:space="preserve"> %}</w:t>
+            <w:r>
+              <w:t xml:space="preserve">components </w:t>
+            </w:r>
+            <w:r>
+              <w:t>%}</w:t>
             </w:r>
           </w:p>
           <w:p/>
@@ -640,6 +633,60 @@
     </w:p>
     <w:p>
       <w:pPr>
+        <w:rPr>
+          <w:b/>
+        </w:rPr>
+      </w:pPr>
+      <w:r>
+        <w:rPr>
+          <w:b/>
+        </w:rPr>
+        <w:t>{{</w:t>
+      </w:r>
+      <w:proofErr w:type="spellStart"/>
+      <w:r>
+        <w:rPr>
+          <w:b/>
+        </w:rPr>
+        <w:t>gis</w:t>
+      </w:r>
+      <w:proofErr w:type="spellEnd"/>
+      <w:r>
+        <w:rPr>
+          <w:b/>
+        </w:rPr>
+        <w:t>}}</w:t>
+      </w:r>
+    </w:p>
+    <w:p>
+      <w:pPr>
+        <w:rPr>
+          <w:b/>
+        </w:rPr>
+      </w:pPr>
+      <w:r>
+        <w:rPr>
+          <w:b/>
+        </w:rPr>
+        <w:t>{{</w:t>
+      </w:r>
+      <w:proofErr w:type="spellStart"/>
+      <w:r>
+        <w:rPr>
+          <w:b/>
+        </w:rPr>
+        <w:t>ispdn</w:t>
+      </w:r>
+      <w:proofErr w:type="spellEnd"/>
+      <w:r>
+        <w:rPr>
+          <w:b/>
+        </w:rPr>
+        <w:t>}}</w:t>
+      </w:r>
+    </w:p>
+    <w:p>
+      <w:pPr>
         <w:pStyle w:val="1"/>
         <w:rPr>
           <w:lang w:val="ru-RU"/>
@@ -758,63 +805,107 @@
       </w:r>
     </w:p>
     <w:p>
-      <w:pPr>
-        <w:rPr>
-          <w:lang w:val="ru-RU"/>
-        </w:rPr>
-      </w:pPr>
-    </w:p>
+      <w:r>
+        <w:t xml:space="preserve">{% </w:t>
+      </w:r>
+      <w:r>
+        <w:t>for</w:t>
+      </w:r>
+      <w:r>
+        <w:t xml:space="preserve"> </w:t>
+      </w:r>
+      <w:r>
+        <w:t>re</w:t>
+      </w:r>
+      <w:r>
+        <w:t xml:space="preserve"> </w:t>
+      </w:r>
+      <w:r>
+        <w:t>in</w:t>
+      </w:r>
+      <w:r>
+        <w:t xml:space="preserve"> </w:t>
+      </w:r>
+      <w:proofErr w:type="spellStart"/>
+      <w:r>
+        <w:t>realiz</w:t>
+      </w:r>
+      <w:proofErr w:type="spellEnd"/>
+      <w:r>
+        <w:t xml:space="preserve"> %}</w:t>
+      </w:r>
+    </w:p>
+    <w:p>
+      <w:r>
+        <w:t>{% if</w:t>
+      </w:r>
+      <w:r>
+        <w:t xml:space="preserve"> </w:t>
+      </w:r>
+      <w:proofErr w:type="gramStart"/>
+      <w:r>
+        <w:t>re</w:t>
+      </w:r>
+      <w:r>
+        <w:t xml:space="preserve"> !</w:t>
+      </w:r>
+      <w:proofErr w:type="gramEnd"/>
+      <w:r>
+        <w:t>= ‘None’ %}</w:t>
+      </w:r>
+    </w:p>
+    <w:p>
+      <w:r>
+        <w:t>{{re}}</w:t>
+      </w:r>
+    </w:p>
+    <w:p>
+      <w:r>
+        <w:t>{{</w:t>
+      </w:r>
+      <w:proofErr w:type="spellStart"/>
+      <w:r>
+        <w:t>realiz</w:t>
+      </w:r>
+      <w:proofErr w:type="spellEnd"/>
+      <w:r>
+        <w:t>[re]}}</w:t>
+      </w:r>
+    </w:p>
+    <w:p>
+      <w:r>
+        <w:t>{% endif %}</w:t>
+      </w:r>
+    </w:p>
+    <w:p>
+      <w:r>
+        <w:t xml:space="preserve">{% </w:t>
+      </w:r>
+      <w:proofErr w:type="spellStart"/>
+      <w:r>
+        <w:t>endfor</w:t>
+      </w:r>
+      <w:proofErr w:type="spellEnd"/>
+      <w:r>
+        <w:t xml:space="preserve"> %}</w:t>
+      </w:r>
+    </w:p>
+    <w:p/>
     <w:p>
       <w:pPr>
         <w:pStyle w:val="1"/>
-        <w:rPr>
-          <w:lang w:val="ru-RU"/>
-        </w:rPr>
       </w:pPr>
     </w:p>
     <w:p>
       <w:pPr>
         <w:pStyle w:val="1"/>
-        <w:rPr>
-          <w:lang w:val="ru-RU"/>
-        </w:rPr>
-      </w:pPr>
-    </w:p>
-    <w:p>
-      <w:pPr>
-        <w:rPr>
-          <w:lang w:val="ru-RU"/>
-        </w:rPr>
-      </w:pPr>
-    </w:p>
-    <w:p>
-      <w:pPr>
-        <w:rPr>
-          <w:lang w:val="ru-RU"/>
-        </w:rPr>
-      </w:pPr>
-    </w:p>
-    <w:p>
-      <w:pPr>
-        <w:rPr>
-          <w:lang w:val="ru-RU"/>
-        </w:rPr>
-      </w:pPr>
-    </w:p>
-    <w:p>
-      <w:pPr>
-        <w:rPr>
-          <w:lang w:val="ru-RU"/>
-        </w:rPr>
-      </w:pPr>
-    </w:p>
-    <w:p>
-      <w:pPr>
-        <w:rPr>
-          <w:lang w:val="ru-RU"/>
-        </w:rPr>
-      </w:pPr>
-    </w:p>
+      </w:pPr>
+    </w:p>
+    <w:p/>
+    <w:p/>
+    <w:p/>
+    <w:p/>
+    <w:p/>
     <w:p>
       <w:pPr>
         <w:pStyle w:val="1"/>
@@ -826,7 +917,6 @@
         <w:rPr>
           <w:lang w:val="ru-RU"/>
         </w:rPr>
-        <w:lastRenderedPageBreak/>
         <w:t>Техники тактики</w:t>
       </w:r>
       <w:r>
@@ -923,6 +1013,8 @@
       <w:r>
         <w:t>}}</w:t>
       </w:r>
+      <w:bookmarkStart w:id="1" w:name="_GoBack"/>
+      <w:bookmarkEnd w:id="1"/>
     </w:p>
     <w:p>
       <w:pPr>
@@ -2754,7 +2846,7 @@
 </file>
 
 <file path=customXml/itemProps1.xml><?xml version="1.0" encoding="utf-8"?>
-<ds:datastoreItem xmlns:ds="http://schemas.openxmlformats.org/officeDocument/2006/customXml" ds:itemID="{B6EC3579-80F7-40E6-8388-6A378E497B19}">
+<ds:datastoreItem xmlns:ds="http://schemas.openxmlformats.org/officeDocument/2006/customXml" ds:itemID="{4B347DDE-B95E-44CE-9B67-B2C056B6EE4A}">
   <ds:schemaRefs>
     <ds:schemaRef ds:uri="http://schemas.openxmlformats.org/officeDocument/2006/bibliography"/>
   </ds:schemaRefs>

</xml_diff>

<commit_message>
add more temlate fixes
</commit_message>
<xml_diff>
--- a/template.docx
+++ b/template.docx
@@ -47,6 +47,38 @@
       <w:bookmarkEnd w:id="0"/>
     </w:p>
     <w:p>
+      <w:pPr>
+        <w:pStyle w:val="1"/>
+      </w:pPr>
+      <w:r>
+        <w:rPr>
+          <w:lang w:val="ru-RU"/>
+        </w:rPr>
+        <w:t>Категории</w:t>
+      </w:r>
+      <w:r>
+        <w:t xml:space="preserve"> </w:t>
+      </w:r>
+      <w:r>
+        <w:rPr>
+          <w:lang w:val="ru-RU"/>
+        </w:rPr>
+        <w:t>объектов</w:t>
+      </w:r>
+      <w:r>
+        <w:t xml:space="preserve"> </w:t>
+      </w:r>
+      <w:r>
+        <w:rPr>
+          <w:lang w:val="ru-RU"/>
+        </w:rPr>
+        <w:t>воздействия</w:t>
+      </w:r>
+      <w:r>
+        <w:t>:</w:t>
+      </w:r>
+    </w:p>
+    <w:p>
       <w:r>
         <w:t xml:space="preserve">{% for item in </w:t>
       </w:r>
@@ -62,41 +94,90 @@
     <w:p>
       <w:pPr>
         <w:rPr>
+          <w:b/>
+        </w:rPr>
+      </w:pPr>
+      <w:proofErr w:type="spellStart"/>
+      <w:r>
+        <w:rPr>
+          <w:b/>
+        </w:rPr>
+        <w:t>Категория</w:t>
+      </w:r>
+      <w:proofErr w:type="spellEnd"/>
+      <w:r>
+        <w:rPr>
+          <w:b/>
+        </w:rPr>
+        <w:t xml:space="preserve">: </w:t>
+      </w:r>
+      <w:proofErr w:type="gramStart"/>
+      <w:r>
+        <w:rPr>
+          <w:b/>
+        </w:rPr>
+        <w:t>{{ item</w:t>
+      </w:r>
+      <w:proofErr w:type="gramEnd"/>
+      <w:r>
+        <w:rPr>
+          <w:b/>
+        </w:rPr>
+        <w:t xml:space="preserve"> }}</w:t>
+      </w:r>
+    </w:p>
+    <w:p>
+      <w:pPr>
+        <w:rPr>
+          <w:u w:val="single"/>
+        </w:rPr>
+      </w:pPr>
+      <w:r>
+        <w:rPr>
+          <w:u w:val="single"/>
+        </w:rPr>
+        <w:t xml:space="preserve">{% </w:t>
+      </w:r>
+      <w:proofErr w:type="spellStart"/>
+      <w:r>
+        <w:rPr>
+          <w:u w:val="single"/>
+        </w:rPr>
+        <w:t>endfor</w:t>
+      </w:r>
+      <w:proofErr w:type="spellEnd"/>
+      <w:r>
+        <w:rPr>
+          <w:u w:val="single"/>
+        </w:rPr>
+        <w:t xml:space="preserve"> %}</w:t>
+      </w:r>
+    </w:p>
+    <w:p>
+      <w:pPr>
+        <w:rPr>
           <w:rStyle w:val="10"/>
-          <w:lang w:val="ru-RU"/>
+          <w:rFonts w:asciiTheme="minorHAnsi" w:eastAsiaTheme="minorHAnsi" w:hAnsiTheme="minorHAnsi" w:cstheme="minorBidi"/>
+          <w:color w:val="auto"/>
+          <w:sz w:val="22"/>
+          <w:szCs w:val="22"/>
+          <w:u w:val="single"/>
         </w:rPr>
       </w:pPr>
       <w:r>
         <w:rPr>
           <w:rStyle w:val="10"/>
-          <w:lang w:val="ru-RU"/>
-        </w:rPr>
-        <w:t xml:space="preserve">Категория: </w:t>
-      </w:r>
-      <w:proofErr w:type="gramStart"/>
+          <w:u w:val="single"/>
+          <w:lang w:val="ru-RU"/>
+        </w:rPr>
+        <w:t>Угрозы</w:t>
+      </w:r>
       <w:r>
         <w:rPr>
           <w:rStyle w:val="10"/>
-          <w:lang w:val="ru-RU"/>
-        </w:rPr>
-        <w:t xml:space="preserve">{{ </w:t>
-      </w:r>
-      <w:proofErr w:type="spellStart"/>
-      <w:r>
-        <w:rPr>
-          <w:rStyle w:val="10"/>
-          <w:lang w:val="ru-RU"/>
-        </w:rPr>
-        <w:t>item</w:t>
-      </w:r>
-      <w:proofErr w:type="spellEnd"/>
-      <w:proofErr w:type="gramEnd"/>
-      <w:r>
-        <w:rPr>
-          <w:rStyle w:val="10"/>
-          <w:lang w:val="ru-RU"/>
-        </w:rPr>
-        <w:t xml:space="preserve"> }}</w:t>
+          <w:u w:val="single"/>
+        </w:rPr>
+        <w:t>:</w:t>
       </w:r>
     </w:p>
     <w:tbl>
@@ -356,307 +437,289 @@
           <w:u w:val="single"/>
         </w:rPr>
       </w:pPr>
-      <w:r>
-        <w:rPr>
-          <w:u w:val="single"/>
-        </w:rPr>
-        <w:t xml:space="preserve">{% </w:t>
+    </w:p>
+    <w:p>
+      <w:pPr>
+        <w:pStyle w:val="1"/>
+        <w:rPr>
+          <w:lang w:val="ru-RU"/>
+        </w:rPr>
+      </w:pPr>
+      <w:r>
+        <w:rPr>
+          <w:lang w:val="ru-RU"/>
+        </w:rPr>
+        <w:t xml:space="preserve">Класс </w:t>
+      </w:r>
+      <w:r>
+        <w:rPr>
+          <w:lang w:val="ru-RU"/>
+        </w:rPr>
+        <w:t>защищённости</w:t>
+      </w:r>
+      <w:r>
+        <w:rPr>
+          <w:lang w:val="ru-RU"/>
+        </w:rPr>
+        <w:t xml:space="preserve">: </w:t>
+      </w:r>
+    </w:p>
+    <w:p>
+      <w:pPr>
+        <w:rPr>
+          <w:b/>
+          <w:lang w:val="ru-RU"/>
+        </w:rPr>
+      </w:pPr>
+      <w:r>
+        <w:rPr>
+          <w:b/>
+          <w:lang w:val="ru-RU"/>
+        </w:rPr>
+        <w:t>КИИ</w:t>
+      </w:r>
+      <w:r>
+        <w:rPr>
+          <w:b/>
+          <w:lang w:val="ru-RU"/>
+        </w:rPr>
+        <w:t xml:space="preserve">: </w:t>
+      </w:r>
+      <w:r>
+        <w:rPr>
+          <w:b/>
+          <w:lang w:val="ru-RU"/>
+        </w:rPr>
+        <w:t>{{</w:t>
       </w:r>
       <w:proofErr w:type="spellStart"/>
       <w:r>
         <w:rPr>
-          <w:u w:val="single"/>
-        </w:rPr>
+          <w:b/>
+        </w:rPr>
+        <w:t>defence</w:t>
+      </w:r>
+      <w:proofErr w:type="spellEnd"/>
+      <w:r>
+        <w:rPr>
+          <w:b/>
+          <w:lang w:val="ru-RU"/>
+        </w:rPr>
+        <w:t>_</w:t>
+      </w:r>
+      <w:r>
+        <w:rPr>
+          <w:b/>
+        </w:rPr>
+        <w:t>class</w:t>
+      </w:r>
+      <w:r>
+        <w:rPr>
+          <w:b/>
+          <w:lang w:val="ru-RU"/>
+        </w:rPr>
+        <w:t>}}</w:t>
+      </w:r>
+    </w:p>
+    <w:p>
+      <w:pPr>
+        <w:rPr>
+          <w:b/>
+          <w:lang w:val="ru-RU"/>
+        </w:rPr>
+      </w:pPr>
+      <w:proofErr w:type="gramStart"/>
+      <w:r>
+        <w:rPr>
+          <w:b/>
+          <w:lang w:val="ru-RU"/>
+        </w:rPr>
+        <w:t xml:space="preserve">ГИС </w:t>
+      </w:r>
+      <w:r>
+        <w:rPr>
+          <w:b/>
+          <w:lang w:val="ru-RU"/>
+        </w:rPr>
+        <w:t>:</w:t>
+      </w:r>
+      <w:proofErr w:type="gramEnd"/>
+      <w:r>
+        <w:rPr>
+          <w:b/>
+          <w:lang w:val="ru-RU"/>
+        </w:rPr>
+        <w:t xml:space="preserve"> </w:t>
+      </w:r>
+      <w:r>
+        <w:rPr>
+          <w:b/>
+          <w:lang w:val="ru-RU"/>
+        </w:rPr>
+        <w:t>{{</w:t>
+      </w:r>
+      <w:proofErr w:type="spellStart"/>
+      <w:r>
+        <w:rPr>
+          <w:b/>
+        </w:rPr>
+        <w:t>gis</w:t>
+      </w:r>
+      <w:proofErr w:type="spellEnd"/>
+      <w:r>
+        <w:rPr>
+          <w:b/>
+          <w:lang w:val="ru-RU"/>
+        </w:rPr>
+        <w:t>}}</w:t>
+      </w:r>
+    </w:p>
+    <w:p>
+      <w:pPr>
+        <w:rPr>
+          <w:b/>
+          <w:lang w:val="ru-RU"/>
+        </w:rPr>
+      </w:pPr>
+      <w:r>
+        <w:rPr>
+          <w:b/>
+          <w:lang w:val="ru-RU"/>
+        </w:rPr>
+        <w:t>ИСПДН</w:t>
+      </w:r>
+      <w:r>
+        <w:rPr>
+          <w:b/>
+        </w:rPr>
+        <w:t xml:space="preserve">: </w:t>
+      </w:r>
+      <w:r>
+        <w:rPr>
+          <w:b/>
+          <w:lang w:val="ru-RU"/>
+        </w:rPr>
+        <w:t>{{</w:t>
+      </w:r>
+      <w:proofErr w:type="spellStart"/>
+      <w:r>
+        <w:rPr>
+          <w:b/>
+        </w:rPr>
+        <w:t>ispdn</w:t>
+      </w:r>
+      <w:proofErr w:type="spellEnd"/>
+      <w:r>
+        <w:rPr>
+          <w:b/>
+          <w:lang w:val="ru-RU"/>
+        </w:rPr>
+        <w:t>}}</w:t>
+      </w:r>
+    </w:p>
+    <w:p>
+      <w:pPr>
+        <w:pStyle w:val="1"/>
+        <w:rPr>
+          <w:lang w:val="ru-RU"/>
+        </w:rPr>
+      </w:pPr>
+      <w:r>
+        <w:rPr>
+          <w:lang w:val="ru-RU"/>
+        </w:rPr>
+        <w:t>Вид риска/Негативные последствия: на основе ввода пользователя</w:t>
+      </w:r>
+      <w:r>
+        <w:rPr>
+          <w:lang w:val="ru-RU"/>
+        </w:rPr>
+        <w:t>:</w:t>
+      </w:r>
+    </w:p>
+    <w:p>
+      <w:r>
+        <w:t>{</w:t>
+      </w:r>
+      <w:r>
+        <w:t xml:space="preserve">% </w:t>
+      </w:r>
+      <w:r>
+        <w:t>for risk in risks</w:t>
+      </w:r>
+      <w:r>
+        <w:t xml:space="preserve"> %</w:t>
+      </w:r>
+      <w:r>
+        <w:t>}</w:t>
+      </w:r>
+      <w:r>
+        <w:br/>
+      </w:r>
+      <w:proofErr w:type="gramStart"/>
+      <w:r>
+        <w:t>{{</w:t>
+      </w:r>
+      <w:r>
+        <w:t xml:space="preserve"> </w:t>
+      </w:r>
+      <w:r>
+        <w:t>risk</w:t>
+      </w:r>
+      <w:proofErr w:type="gramEnd"/>
+      <w:r>
+        <w:t xml:space="preserve"> </w:t>
+      </w:r>
+      <w:r>
+        <w:t>}}</w:t>
+      </w:r>
+    </w:p>
+    <w:p>
+      <w:r>
+        <w:t>{</w:t>
+      </w:r>
+      <w:r>
+        <w:t xml:space="preserve">% </w:t>
+      </w:r>
+      <w:proofErr w:type="spellStart"/>
+      <w:r>
         <w:t>endfor</w:t>
       </w:r>
       <w:proofErr w:type="spellEnd"/>
       <w:r>
-        <w:rPr>
-          <w:u w:val="single"/>
-        </w:rPr>
-        <w:t xml:space="preserve"> %}</w:t>
+        <w:t xml:space="preserve"> %</w:t>
+      </w:r>
+      <w:r>
+        <w:t>}</w:t>
+      </w:r>
+      <w:r>
+        <w:br/>
       </w:r>
     </w:p>
     <w:p>
       <w:pPr>
         <w:pStyle w:val="1"/>
-        <w:rPr>
-          <w:lang w:val="ru-RU"/>
-        </w:rPr>
-      </w:pPr>
-      <w:r>
-        <w:rPr>
-          <w:lang w:val="ru-RU"/>
-        </w:rPr>
-        <w:t xml:space="preserve">Класс </w:t>
-      </w:r>
-      <w:r>
-        <w:rPr>
-          <w:lang w:val="ru-RU"/>
-        </w:rPr>
-        <w:t>защищённости</w:t>
-      </w:r>
-      <w:r>
-        <w:rPr>
-          <w:lang w:val="ru-RU"/>
-        </w:rPr>
-        <w:t xml:space="preserve">: </w:t>
-      </w:r>
-    </w:p>
-    <w:p>
-      <w:pPr>
-        <w:rPr>
-          <w:b/>
-          <w:lang w:val="ru-RU"/>
-        </w:rPr>
-      </w:pPr>
-      <w:r>
-        <w:rPr>
-          <w:b/>
-          <w:lang w:val="ru-RU"/>
-        </w:rPr>
-        <w:t>КИИ</w:t>
-      </w:r>
-      <w:r>
-        <w:rPr>
-          <w:b/>
-          <w:lang w:val="ru-RU"/>
-        </w:rPr>
-        <w:t xml:space="preserve">: </w:t>
-      </w:r>
-      <w:r>
-        <w:rPr>
-          <w:b/>
-          <w:lang w:val="ru-RU"/>
-        </w:rPr>
-        <w:t>{{</w:t>
-      </w:r>
-      <w:proofErr w:type="spellStart"/>
-      <w:r>
-        <w:rPr>
-          <w:b/>
-        </w:rPr>
-        <w:t>defence</w:t>
-      </w:r>
-      <w:proofErr w:type="spellEnd"/>
-      <w:r>
-        <w:rPr>
-          <w:b/>
-          <w:lang w:val="ru-RU"/>
-        </w:rPr>
-        <w:t>_</w:t>
-      </w:r>
-      <w:r>
-        <w:rPr>
-          <w:b/>
-        </w:rPr>
-        <w:t>class</w:t>
-      </w:r>
-      <w:r>
-        <w:rPr>
-          <w:b/>
-          <w:lang w:val="ru-RU"/>
-        </w:rPr>
-        <w:t>}}</w:t>
-      </w:r>
-    </w:p>
-    <w:p>
-      <w:pPr>
-        <w:rPr>
-          <w:b/>
-          <w:lang w:val="ru-RU"/>
-        </w:rPr>
-      </w:pPr>
-      <w:proofErr w:type="gramStart"/>
-      <w:r>
-        <w:rPr>
-          <w:b/>
-          <w:lang w:val="ru-RU"/>
-        </w:rPr>
-        <w:t xml:space="preserve">ГИС </w:t>
-      </w:r>
-      <w:r>
-        <w:rPr>
-          <w:b/>
-          <w:lang w:val="ru-RU"/>
-        </w:rPr>
+      </w:pPr>
+      <w:r>
+        <w:rPr>
+          <w:lang w:val="ru-RU"/>
+        </w:rPr>
+        <w:t>Способы</w:t>
+      </w:r>
+      <w:r>
+        <w:t xml:space="preserve"> </w:t>
+      </w:r>
+      <w:r>
+        <w:rPr>
+          <w:lang w:val="ru-RU"/>
+        </w:rPr>
+        <w:t>реализации</w:t>
+      </w:r>
+      <w:r>
         <w:t>:</w:t>
       </w:r>
-      <w:proofErr w:type="gramEnd"/>
-      <w:r>
-        <w:rPr>
-          <w:b/>
-          <w:lang w:val="ru-RU"/>
-        </w:rPr>
-        <w:t xml:space="preserve"> </w:t>
-      </w:r>
-      <w:r>
-        <w:rPr>
-          <w:b/>
-          <w:lang w:val="ru-RU"/>
-        </w:rPr>
-        <w:t>{{</w:t>
-      </w:r>
-      <w:proofErr w:type="spellStart"/>
-      <w:r>
-        <w:rPr>
-          <w:b/>
-        </w:rPr>
-        <w:t>gis</w:t>
-      </w:r>
-      <w:proofErr w:type="spellEnd"/>
-      <w:r>
-        <w:rPr>
-          <w:b/>
-          <w:lang w:val="ru-RU"/>
-        </w:rPr>
-        <w:t>}}</w:t>
-      </w:r>
-    </w:p>
-    <w:p>
-      <w:pPr>
-        <w:rPr>
-          <w:b/>
-          <w:lang w:val="ru-RU"/>
-        </w:rPr>
-      </w:pPr>
-      <w:r>
-        <w:rPr>
-          <w:b/>
-          <w:lang w:val="ru-RU"/>
-        </w:rPr>
-        <w:t>ИСПДН</w:t>
-      </w:r>
-      <w:r>
-        <w:rPr>
-          <w:b/>
-        </w:rPr>
-        <w:t xml:space="preserve">: </w:t>
-      </w:r>
-      <w:r>
-        <w:rPr>
-          <w:b/>
-          <w:lang w:val="ru-RU"/>
-        </w:rPr>
-        <w:t>{{</w:t>
-      </w:r>
-      <w:proofErr w:type="spellStart"/>
-      <w:r>
-        <w:rPr>
-          <w:b/>
-        </w:rPr>
-        <w:t>ispdn</w:t>
-      </w:r>
-      <w:proofErr w:type="spellEnd"/>
-      <w:r>
-        <w:rPr>
-          <w:b/>
-          <w:lang w:val="ru-RU"/>
-        </w:rPr>
-        <w:t>}}</w:t>
-      </w:r>
-    </w:p>
-    <w:p>
-      <w:pPr>
-        <w:pStyle w:val="1"/>
-        <w:rPr>
-          <w:lang w:val="ru-RU"/>
-        </w:rPr>
-      </w:pPr>
-      <w:r>
-        <w:rPr>
-          <w:lang w:val="ru-RU"/>
-        </w:rPr>
-        <w:t>Вид риска/Негативные последствия: на основе ввода пользователя</w:t>
-      </w:r>
-      <w:r>
-        <w:rPr>
-          <w:lang w:val="ru-RU"/>
-        </w:rPr>
-        <w:t>:</w:t>
-      </w:r>
-    </w:p>
-    <w:p>
-      <w:r>
-        <w:t>{</w:t>
-      </w:r>
-      <w:r>
-        <w:t xml:space="preserve">% </w:t>
-      </w:r>
-      <w:r>
-        <w:t>for risk in risks</w:t>
-      </w:r>
-      <w:r>
-        <w:t xml:space="preserve"> %</w:t>
-      </w:r>
-      <w:r>
-        <w:t>}</w:t>
-      </w:r>
-      <w:r>
-        <w:br/>
-      </w:r>
-      <w:proofErr w:type="gramStart"/>
-      <w:r>
-        <w:t>{{</w:t>
-      </w:r>
-      <w:r>
-        <w:t xml:space="preserve"> </w:t>
-      </w:r>
-      <w:r>
-        <w:t>risk</w:t>
-      </w:r>
-      <w:proofErr w:type="gramEnd"/>
-      <w:r>
-        <w:t xml:space="preserve"> </w:t>
-      </w:r>
-      <w:r>
-        <w:t>}}</w:t>
-      </w:r>
-    </w:p>
-    <w:p>
-      <w:r>
-        <w:t>{</w:t>
-      </w:r>
-      <w:r>
-        <w:t xml:space="preserve">% </w:t>
-      </w:r>
-      <w:proofErr w:type="spellStart"/>
-      <w:r>
-        <w:t>endfor</w:t>
-      </w:r>
-      <w:proofErr w:type="spellEnd"/>
-      <w:r>
-        <w:t xml:space="preserve"> %</w:t>
-      </w:r>
-      <w:r>
-        <w:t>}</w:t>
-      </w:r>
-      <w:r>
-        <w:br/>
-      </w:r>
-    </w:p>
-    <w:p>
-      <w:pPr>
-        <w:pStyle w:val="1"/>
-      </w:pPr>
-      <w:r>
-        <w:rPr>
-          <w:lang w:val="ru-RU"/>
-        </w:rPr>
-        <w:t>Способы</w:t>
-      </w:r>
-      <w:r>
-        <w:t xml:space="preserve"> </w:t>
-      </w:r>
-      <w:r>
-        <w:rPr>
-          <w:lang w:val="ru-RU"/>
-        </w:rPr>
-        <w:t>реализации</w:t>
-      </w:r>
-      <w:r>
-        <w:t>:</w:t>
-      </w:r>
+      <w:bookmarkStart w:id="1" w:name="_GoBack"/>
+      <w:bookmarkEnd w:id="1"/>
     </w:p>
     <w:p>
       <w:r>
@@ -739,7 +802,7 @@
         <w:pStyle w:val="a8"/>
         <w:numPr>
           <w:ilvl w:val="0"/>
-          <w:numId w:val="2"/>
+          <w:numId w:val="3"/>
         </w:numPr>
       </w:pPr>
       <w:proofErr w:type="gramStart"/>
@@ -789,6 +852,7 @@
     </w:p>
     <w:p>
       <w:r>
+        <w:lastRenderedPageBreak/>
         <w:t xml:space="preserve">{% </w:t>
       </w:r>
       <w:proofErr w:type="spellStart"/>
@@ -800,6 +864,7 @@
         <w:t xml:space="preserve"> %}</w:t>
       </w:r>
     </w:p>
+    <w:p/>
     <w:p>
       <w:pPr>
         <w:rPr>
@@ -836,7 +901,7 @@
           <w:szCs w:val="32"/>
           <w:lang w:val="ru-RU"/>
         </w:rPr>
-        <w:t>и их цели</w:t>
+        <w:t>и</w:t>
       </w:r>
       <w:r>
         <w:rPr>
@@ -845,80 +910,303 @@
           <w:sz w:val="32"/>
           <w:szCs w:val="32"/>
         </w:rPr>
+        <w:t xml:space="preserve"> </w:t>
+      </w:r>
+      <w:r>
+        <w:rPr>
+          <w:rFonts w:asciiTheme="majorHAnsi" w:eastAsiaTheme="majorEastAsia" w:hAnsiTheme="majorHAnsi" w:cstheme="majorBidi"/>
+          <w:color w:val="2F5496" w:themeColor="accent1" w:themeShade="BF"/>
+          <w:sz w:val="32"/>
+          <w:szCs w:val="32"/>
+          <w:lang w:val="ru-RU"/>
+        </w:rPr>
+        <w:t>их</w:t>
+      </w:r>
+      <w:r>
+        <w:rPr>
+          <w:rFonts w:asciiTheme="majorHAnsi" w:eastAsiaTheme="majorEastAsia" w:hAnsiTheme="majorHAnsi" w:cstheme="majorBidi"/>
+          <w:color w:val="2F5496" w:themeColor="accent1" w:themeShade="BF"/>
+          <w:sz w:val="32"/>
+          <w:szCs w:val="32"/>
+        </w:rPr>
+        <w:t xml:space="preserve"> </w:t>
+      </w:r>
+      <w:r>
+        <w:rPr>
+          <w:rFonts w:asciiTheme="majorHAnsi" w:eastAsiaTheme="majorEastAsia" w:hAnsiTheme="majorHAnsi" w:cstheme="majorBidi"/>
+          <w:color w:val="2F5496" w:themeColor="accent1" w:themeShade="BF"/>
+          <w:sz w:val="32"/>
+          <w:szCs w:val="32"/>
+          <w:lang w:val="ru-RU"/>
+        </w:rPr>
+        <w:t>цели</w:t>
+      </w:r>
+      <w:r>
+        <w:rPr>
+          <w:rFonts w:asciiTheme="majorHAnsi" w:eastAsiaTheme="majorEastAsia" w:hAnsiTheme="majorHAnsi" w:cstheme="majorBidi"/>
+          <w:color w:val="2F5496" w:themeColor="accent1" w:themeShade="BF"/>
+          <w:sz w:val="32"/>
+          <w:szCs w:val="32"/>
+        </w:rPr>
         <w:t>:</w:t>
       </w:r>
     </w:p>
-    <w:p>
-      <w:r>
-        <w:lastRenderedPageBreak/>
-        <w:t xml:space="preserve">{% for </w:t>
-      </w:r>
-      <w:proofErr w:type="spellStart"/>
-      <w:r>
-        <w:t>th</w:t>
-      </w:r>
-      <w:proofErr w:type="spellEnd"/>
-      <w:r>
-        <w:t xml:space="preserve"> in </w:t>
-      </w:r>
-      <w:proofErr w:type="spellStart"/>
-      <w:r>
-        <w:t>threaters</w:t>
-      </w:r>
-      <w:proofErr w:type="spellEnd"/>
-      <w:r>
-        <w:t xml:space="preserve"> %}</w:t>
-      </w:r>
-      <w:r>
-        <w:br/>
-      </w:r>
-      <w:proofErr w:type="gramStart"/>
-      <w:r>
-        <w:t xml:space="preserve">{{ </w:t>
-      </w:r>
-      <w:proofErr w:type="spellStart"/>
-      <w:r>
-        <w:t>th</w:t>
-      </w:r>
-      <w:proofErr w:type="spellEnd"/>
-      <w:proofErr w:type="gramEnd"/>
-      <w:r>
-        <w:t xml:space="preserve"> }}</w:t>
-      </w:r>
-    </w:p>
-    <w:p>
-      <w:pPr>
-        <w:rPr>
-          <w:lang w:val="ru-RU"/>
-        </w:rPr>
-      </w:pPr>
-      <w:r>
-        <w:rPr>
-          <w:lang w:val="ru-RU"/>
-        </w:rPr>
-        <w:t xml:space="preserve">{% </w:t>
-      </w:r>
-      <w:proofErr w:type="spellStart"/>
-      <w:r>
-        <w:t>endfor</w:t>
-      </w:r>
-      <w:proofErr w:type="spellEnd"/>
-      <w:r>
-        <w:rPr>
-          <w:lang w:val="ru-RU"/>
-        </w:rPr>
-        <w:t xml:space="preserve"> %}</w:t>
-      </w:r>
-      <w:bookmarkStart w:id="1" w:name="_GoBack"/>
-      <w:bookmarkEnd w:id="1"/>
-    </w:p>
-    <w:p>
-      <w:pPr>
-        <w:rPr>
-          <w:lang w:val="ru-RU"/>
-        </w:rPr>
-      </w:pPr>
-    </w:p>
+    <w:tbl>
+      <w:tblPr>
+        <w:tblStyle w:val="a3"/>
+        <w:tblW w:w="0" w:type="auto"/>
+        <w:tblLook w:val="04A0" w:firstRow="1" w:lastRow="0" w:firstColumn="1" w:lastColumn="0" w:noHBand="0" w:noVBand="1"/>
+      </w:tblPr>
+      <w:tblGrid>
+        <w:gridCol w:w="2473"/>
+        <w:gridCol w:w="2055"/>
+        <w:gridCol w:w="2456"/>
+        <w:gridCol w:w="2366"/>
+      </w:tblGrid>
+      <w:tr>
+        <w:tc>
+          <w:tcPr>
+            <w:tcW w:w="2473" w:type="dxa"/>
+          </w:tcPr>
+          <w:p>
+            <w:pPr>
+              <w:rPr>
+                <w:lang w:val="ru-RU"/>
+              </w:rPr>
+            </w:pPr>
+            <w:r>
+              <w:rPr>
+                <w:lang w:val="ru-RU"/>
+              </w:rPr>
+              <w:t>Нарушитель</w:t>
+            </w:r>
+          </w:p>
+        </w:tc>
+        <w:tc>
+          <w:tcPr>
+            <w:tcW w:w="2055" w:type="dxa"/>
+          </w:tcPr>
+          <w:p>
+            <w:pPr>
+              <w:rPr>
+                <w:lang w:val="ru-RU"/>
+              </w:rPr>
+            </w:pPr>
+            <w:r>
+              <w:rPr>
+                <w:lang w:val="ru-RU"/>
+              </w:rPr>
+              <w:t>Уровень значимости</w:t>
+            </w:r>
+          </w:p>
+        </w:tc>
+        <w:tc>
+          <w:tcPr>
+            <w:tcW w:w="2456" w:type="dxa"/>
+          </w:tcPr>
+          <w:p>
+            <w:pPr>
+              <w:rPr>
+                <w:lang w:val="ru-RU"/>
+              </w:rPr>
+            </w:pPr>
+            <w:r>
+              <w:rPr>
+                <w:lang w:val="ru-RU"/>
+              </w:rPr>
+              <w:t>Источник</w:t>
+            </w:r>
+          </w:p>
+        </w:tc>
+        <w:tc>
+          <w:tcPr>
+            <w:tcW w:w="2366" w:type="dxa"/>
+          </w:tcPr>
+          <w:p>
+            <w:pPr>
+              <w:rPr>
+                <w:lang w:val="ru-RU"/>
+              </w:rPr>
+            </w:pPr>
+            <w:r>
+              <w:rPr>
+                <w:lang w:val="ru-RU"/>
+              </w:rPr>
+              <w:t>Цель</w:t>
+            </w:r>
+          </w:p>
+        </w:tc>
+      </w:tr>
+      <w:tr>
+        <w:tc>
+          <w:tcPr>
+            <w:tcW w:w="9350" w:type="dxa"/>
+            <w:gridSpan w:val="4"/>
+          </w:tcPr>
+          <w:p>
+            <w:pPr>
+              <w:jc w:val="center"/>
+            </w:pPr>
+            <w:r>
+              <w:t xml:space="preserve">{%tr for </w:t>
+            </w:r>
+            <w:proofErr w:type="spellStart"/>
+            <w:r>
+              <w:t>th</w:t>
+            </w:r>
+            <w:proofErr w:type="spellEnd"/>
+            <w:r>
+              <w:t xml:space="preserve"> in </w:t>
+            </w:r>
+            <w:proofErr w:type="spellStart"/>
+            <w:r>
+              <w:t>threaters</w:t>
+            </w:r>
+            <w:proofErr w:type="spellEnd"/>
+            <w:r>
+              <w:t xml:space="preserve"> %}</w:t>
+            </w:r>
+          </w:p>
+        </w:tc>
+      </w:tr>
+      <w:tr>
+        <w:tc>
+          <w:tcPr>
+            <w:tcW w:w="2473" w:type="dxa"/>
+          </w:tcPr>
+          <w:p>
+            <w:proofErr w:type="gramStart"/>
+            <w:r>
+              <w:t xml:space="preserve">{{ </w:t>
+            </w:r>
+            <w:proofErr w:type="spellStart"/>
+            <w:r>
+              <w:t>th</w:t>
+            </w:r>
+            <w:proofErr w:type="gramEnd"/>
+            <w:r>
+              <w:t>.threater</w:t>
+            </w:r>
+            <w:proofErr w:type="spellEnd"/>
+            <w:r>
+              <w:t xml:space="preserve"> }}</w:t>
+            </w:r>
+          </w:p>
+        </w:tc>
+        <w:tc>
+          <w:tcPr>
+            <w:tcW w:w="2055" w:type="dxa"/>
+          </w:tcPr>
+          <w:p>
+            <w:proofErr w:type="gramStart"/>
+            <w:r>
+              <w:t xml:space="preserve">{{ </w:t>
+            </w:r>
+            <w:proofErr w:type="spellStart"/>
+            <w:r>
+              <w:t>th</w:t>
+            </w:r>
+            <w:proofErr w:type="gramEnd"/>
+            <w:r>
+              <w:t>.threat_level</w:t>
+            </w:r>
+            <w:proofErr w:type="spellEnd"/>
+            <w:r>
+              <w:t xml:space="preserve"> }}</w:t>
+            </w:r>
+          </w:p>
+        </w:tc>
+        <w:tc>
+          <w:tcPr>
+            <w:tcW w:w="2456" w:type="dxa"/>
+          </w:tcPr>
+          <w:p>
+            <w:proofErr w:type="gramStart"/>
+            <w:r>
+              <w:t xml:space="preserve">{{ </w:t>
+            </w:r>
+            <w:proofErr w:type="spellStart"/>
+            <w:r>
+              <w:t>th</w:t>
+            </w:r>
+            <w:proofErr w:type="gramEnd"/>
+            <w:r>
+              <w:t>.threat_point</w:t>
+            </w:r>
+            <w:proofErr w:type="spellEnd"/>
+            <w:r>
+              <w:t xml:space="preserve"> }}</w:t>
+            </w:r>
+          </w:p>
+        </w:tc>
+        <w:tc>
+          <w:tcPr>
+            <w:tcW w:w="2366" w:type="dxa"/>
+          </w:tcPr>
+          <w:p>
+            <w:proofErr w:type="gramStart"/>
+            <w:r>
+              <w:t xml:space="preserve">{{ </w:t>
+            </w:r>
+            <w:proofErr w:type="spellStart"/>
+            <w:r>
+              <w:t>th</w:t>
+            </w:r>
+            <w:proofErr w:type="gramEnd"/>
+            <w:r>
+              <w:t>.category</w:t>
+            </w:r>
+            <w:proofErr w:type="spellEnd"/>
+            <w:r>
+              <w:t xml:space="preserve"> }}</w:t>
+            </w:r>
+          </w:p>
+        </w:tc>
+      </w:tr>
+      <w:tr>
+        <w:tc>
+          <w:tcPr>
+            <w:tcW w:w="9350" w:type="dxa"/>
+            <w:gridSpan w:val="4"/>
+          </w:tcPr>
+          <w:p>
+            <w:pPr>
+              <w:jc w:val="center"/>
+              <w:rPr>
+                <w:lang w:val="ru-RU"/>
+              </w:rPr>
+            </w:pPr>
+            <w:r>
+              <w:rPr>
+                <w:lang w:val="ru-RU"/>
+              </w:rPr>
+              <w:t>{%</w:t>
+            </w:r>
+            <w:r>
+              <w:t>tr</w:t>
+            </w:r>
+            <w:r>
+              <w:rPr>
+                <w:lang w:val="ru-RU"/>
+              </w:rPr>
+              <w:t xml:space="preserve"> </w:t>
+            </w:r>
+            <w:proofErr w:type="spellStart"/>
+            <w:r>
+              <w:t>endfor</w:t>
+            </w:r>
+            <w:proofErr w:type="spellEnd"/>
+            <w:r>
+              <w:rPr>
+                <w:lang w:val="ru-RU"/>
+              </w:rPr>
+              <w:t xml:space="preserve"> %}</w:t>
+            </w:r>
+          </w:p>
+        </w:tc>
+      </w:tr>
+    </w:tbl>
+    <w:p/>
     <w:p>
       <w:pPr>
         <w:pStyle w:val="1"/>
@@ -2014,17 +2302,20 @@
     </w:lvl>
   </w:abstractNum>
   <w:abstractNum w:abstractNumId="1" w15:restartNumberingAfterBreak="0">
-    <w:nsid w:val="4AA55FC4"/>
+    <w:nsid w:val="38AF4792"/>
     <w:multiLevelType w:val="hybridMultilevel"/>
-    <w:tmpl w:val="6E96EE82"/>
-    <w:lvl w:ilvl="0" w:tplc="0419000F">
+    <w:tmpl w:val="E7FC521C"/>
+    <w:lvl w:ilvl="0" w:tplc="04190001">
       <w:start w:val="1"/>
-      <w:numFmt w:val="decimal"/>
-      <w:lvlText w:val="%1."/>
+      <w:numFmt w:val="bullet"/>
+      <w:lvlText w:val=""/>
       <w:lvlJc w:val="left"/>
       <w:pPr>
         <w:ind w:left="720" w:hanging="360"/>
       </w:pPr>
+      <w:rPr>
+        <w:rFonts w:ascii="Symbol" w:hAnsi="Symbol" w:hint="default"/>
+      </w:rPr>
     </w:lvl>
     <w:lvl w:ilvl="1" w:tplc="04190019" w:tentative="1">
       <w:start w:val="1"/>
@@ -2099,10 +2390,99 @@
       </w:pPr>
     </w:lvl>
   </w:abstractNum>
+  <w:abstractNum w:abstractNumId="2" w15:restartNumberingAfterBreak="0">
+    <w:nsid w:val="4AA55FC4"/>
+    <w:multiLevelType w:val="hybridMultilevel"/>
+    <w:tmpl w:val="D74E6BD2"/>
+    <w:lvl w:ilvl="0" w:tplc="0419000F">
+      <w:start w:val="1"/>
+      <w:numFmt w:val="decimal"/>
+      <w:lvlText w:val="%1."/>
+      <w:lvlJc w:val="left"/>
+      <w:pPr>
+        <w:ind w:left="720" w:hanging="360"/>
+      </w:pPr>
+    </w:lvl>
+    <w:lvl w:ilvl="1" w:tplc="04190019" w:tentative="1">
+      <w:start w:val="1"/>
+      <w:numFmt w:val="lowerLetter"/>
+      <w:lvlText w:val="%2."/>
+      <w:lvlJc w:val="left"/>
+      <w:pPr>
+        <w:ind w:left="1440" w:hanging="360"/>
+      </w:pPr>
+    </w:lvl>
+    <w:lvl w:ilvl="2" w:tplc="0419001B" w:tentative="1">
+      <w:start w:val="1"/>
+      <w:numFmt w:val="lowerRoman"/>
+      <w:lvlText w:val="%3."/>
+      <w:lvlJc w:val="right"/>
+      <w:pPr>
+        <w:ind w:left="2160" w:hanging="180"/>
+      </w:pPr>
+    </w:lvl>
+    <w:lvl w:ilvl="3" w:tplc="0419000F" w:tentative="1">
+      <w:start w:val="1"/>
+      <w:numFmt w:val="decimal"/>
+      <w:lvlText w:val="%4."/>
+      <w:lvlJc w:val="left"/>
+      <w:pPr>
+        <w:ind w:left="2880" w:hanging="360"/>
+      </w:pPr>
+    </w:lvl>
+    <w:lvl w:ilvl="4" w:tplc="04190019" w:tentative="1">
+      <w:start w:val="1"/>
+      <w:numFmt w:val="lowerLetter"/>
+      <w:lvlText w:val="%5."/>
+      <w:lvlJc w:val="left"/>
+      <w:pPr>
+        <w:ind w:left="3600" w:hanging="360"/>
+      </w:pPr>
+    </w:lvl>
+    <w:lvl w:ilvl="5" w:tplc="0419001B" w:tentative="1">
+      <w:start w:val="1"/>
+      <w:numFmt w:val="lowerRoman"/>
+      <w:lvlText w:val="%6."/>
+      <w:lvlJc w:val="right"/>
+      <w:pPr>
+        <w:ind w:left="4320" w:hanging="180"/>
+      </w:pPr>
+    </w:lvl>
+    <w:lvl w:ilvl="6" w:tplc="0419000F" w:tentative="1">
+      <w:start w:val="1"/>
+      <w:numFmt w:val="decimal"/>
+      <w:lvlText w:val="%7."/>
+      <w:lvlJc w:val="left"/>
+      <w:pPr>
+        <w:ind w:left="5040" w:hanging="360"/>
+      </w:pPr>
+    </w:lvl>
+    <w:lvl w:ilvl="7" w:tplc="04190019" w:tentative="1">
+      <w:start w:val="1"/>
+      <w:numFmt w:val="lowerLetter"/>
+      <w:lvlText w:val="%8."/>
+      <w:lvlJc w:val="left"/>
+      <w:pPr>
+        <w:ind w:left="5760" w:hanging="360"/>
+      </w:pPr>
+    </w:lvl>
+    <w:lvl w:ilvl="8" w:tplc="0419001B" w:tentative="1">
+      <w:start w:val="1"/>
+      <w:numFmt w:val="lowerRoman"/>
+      <w:lvlText w:val="%9."/>
+      <w:lvlJc w:val="right"/>
+      <w:pPr>
+        <w:ind w:left="6480" w:hanging="180"/>
+      </w:pPr>
+    </w:lvl>
+  </w:abstractNum>
   <w:num w:numId="1">
     <w:abstractNumId w:val="0"/>
   </w:num>
   <w:num w:numId="2">
+    <w:abstractNumId w:val="2"/>
+  </w:num>
+  <w:num w:numId="3">
     <w:abstractNumId w:val="1"/>
   </w:num>
 </w:numbering>
@@ -2944,7 +3324,7 @@
 </file>
 
 <file path=customXml/itemProps1.xml><?xml version="1.0" encoding="utf-8"?>
-<ds:datastoreItem xmlns:ds="http://schemas.openxmlformats.org/officeDocument/2006/customXml" ds:itemID="{5ED577F8-65C3-4F7D-9454-F2FE13570B8E}">
+<ds:datastoreItem xmlns:ds="http://schemas.openxmlformats.org/officeDocument/2006/customXml" ds:itemID="{F2EEA70C-BEA7-47E1-BFB8-A221D8D37DFB}">
   <ds:schemaRefs>
     <ds:schemaRef ds:uri="http://schemas.openxmlformats.org/officeDocument/2006/bibliography"/>
   </ds:schemaRefs>

</xml_diff>

<commit_message>
fix problems by problems.docx
</commit_message>
<xml_diff>
--- a/template.docx
+++ b/template.docx
@@ -45,113 +45,6 @@
         <w:t>}}</w:t>
       </w:r>
       <w:bookmarkEnd w:id="0"/>
-    </w:p>
-    <w:p>
-      <w:pPr>
-        <w:pStyle w:val="1"/>
-      </w:pPr>
-      <w:r>
-        <w:rPr>
-          <w:lang w:val="ru-RU"/>
-        </w:rPr>
-        <w:t>Категории</w:t>
-      </w:r>
-      <w:r>
-        <w:t xml:space="preserve"> </w:t>
-      </w:r>
-      <w:r>
-        <w:rPr>
-          <w:lang w:val="ru-RU"/>
-        </w:rPr>
-        <w:t>объектов</w:t>
-      </w:r>
-      <w:r>
-        <w:t xml:space="preserve"> </w:t>
-      </w:r>
-      <w:r>
-        <w:rPr>
-          <w:lang w:val="ru-RU"/>
-        </w:rPr>
-        <w:t>воздействия</w:t>
-      </w:r>
-      <w:r>
-        <w:t>:</w:t>
-      </w:r>
-    </w:p>
-    <w:p>
-      <w:r>
-        <w:t xml:space="preserve">{% for item in </w:t>
-      </w:r>
-      <w:proofErr w:type="spellStart"/>
-      <w:r>
-        <w:t>object_of_influence</w:t>
-      </w:r>
-      <w:proofErr w:type="spellEnd"/>
-      <w:r>
-        <w:t xml:space="preserve"> %}</w:t>
-      </w:r>
-    </w:p>
-    <w:p>
-      <w:pPr>
-        <w:rPr>
-          <w:b/>
-        </w:rPr>
-      </w:pPr>
-      <w:proofErr w:type="spellStart"/>
-      <w:r>
-        <w:rPr>
-          <w:b/>
-        </w:rPr>
-        <w:t>Категория</w:t>
-      </w:r>
-      <w:proofErr w:type="spellEnd"/>
-      <w:r>
-        <w:rPr>
-          <w:b/>
-        </w:rPr>
-        <w:t xml:space="preserve">: </w:t>
-      </w:r>
-      <w:proofErr w:type="gramStart"/>
-      <w:r>
-        <w:rPr>
-          <w:b/>
-        </w:rPr>
-        <w:t>{{ item</w:t>
-      </w:r>
-      <w:proofErr w:type="gramEnd"/>
-      <w:r>
-        <w:rPr>
-          <w:b/>
-        </w:rPr>
-        <w:t xml:space="preserve"> }}</w:t>
-      </w:r>
-    </w:p>
-    <w:p>
-      <w:pPr>
-        <w:rPr>
-          <w:u w:val="single"/>
-        </w:rPr>
-      </w:pPr>
-      <w:r>
-        <w:rPr>
-          <w:u w:val="single"/>
-        </w:rPr>
-        <w:t xml:space="preserve">{% </w:t>
-      </w:r>
-      <w:proofErr w:type="spellStart"/>
-      <w:r>
-        <w:rPr>
-          <w:u w:val="single"/>
-        </w:rPr>
-        <w:t>endfor</w:t>
-      </w:r>
-      <w:proofErr w:type="spellEnd"/>
-      <w:r>
-        <w:rPr>
-          <w:u w:val="single"/>
-        </w:rPr>
-        <w:t xml:space="preserve"> %}</w:t>
-      </w:r>
     </w:p>
     <w:p>
       <w:pPr>
@@ -426,69 +319,244 @@
     </w:tbl>
     <w:p>
       <w:pPr>
-        <w:rPr>
-          <w:u w:val="single"/>
-        </w:rPr>
-      </w:pPr>
+        <w:pStyle w:val="1"/>
+      </w:pPr>
+      <w:r>
+        <w:rPr>
+          <w:lang w:val="ru-RU"/>
+        </w:rPr>
+        <w:t>Категории</w:t>
+      </w:r>
+      <w:r>
+        <w:t xml:space="preserve"> </w:t>
+      </w:r>
+      <w:r>
+        <w:rPr>
+          <w:lang w:val="ru-RU"/>
+        </w:rPr>
+        <w:t>объектов</w:t>
+      </w:r>
+      <w:r>
+        <w:t xml:space="preserve"> </w:t>
+      </w:r>
+      <w:r>
+        <w:rPr>
+          <w:lang w:val="ru-RU"/>
+        </w:rPr>
+        <w:t>воздействия</w:t>
+      </w:r>
+      <w:r>
+        <w:t>:</w:t>
+      </w:r>
     </w:p>
     <w:p>
-      <w:pPr>
-        <w:rPr>
-          <w:u w:val="single"/>
-        </w:rPr>
-      </w:pPr>
+      <w:r>
+        <w:t xml:space="preserve">{% for item in </w:t>
+      </w:r>
+      <w:proofErr w:type="spellStart"/>
+      <w:r>
+        <w:t>object_of_influence</w:t>
+      </w:r>
+      <w:proofErr w:type="spellEnd"/>
+      <w:r>
+        <w:t xml:space="preserve"> %}</w:t>
+      </w:r>
     </w:p>
     <w:p>
       <w:pPr>
-        <w:pStyle w:val="1"/>
-        <w:rPr>
-          <w:lang w:val="ru-RU"/>
-        </w:rPr>
-      </w:pPr>
-      <w:r>
-        <w:rPr>
-          <w:lang w:val="ru-RU"/>
-        </w:rPr>
-        <w:t xml:space="preserve">Класс </w:t>
-      </w:r>
-      <w:r>
-        <w:rPr>
-          <w:lang w:val="ru-RU"/>
-        </w:rPr>
-        <w:t>защищённости</w:t>
-      </w:r>
-      <w:r>
-        <w:rPr>
-          <w:lang w:val="ru-RU"/>
+        <w:rPr>
+          <w:b/>
+        </w:rPr>
+      </w:pPr>
+      <w:proofErr w:type="spellStart"/>
+      <w:r>
+        <w:rPr>
+          <w:b/>
+        </w:rPr>
+        <w:t>Категория</w:t>
+      </w:r>
+      <w:proofErr w:type="spellEnd"/>
+      <w:r>
+        <w:rPr>
+          <w:b/>
         </w:rPr>
         <w:t xml:space="preserve">: </w:t>
+      </w:r>
+      <w:proofErr w:type="gramStart"/>
+      <w:r>
+        <w:rPr>
+          <w:b/>
+        </w:rPr>
+        <w:t>{{ item</w:t>
+      </w:r>
+      <w:proofErr w:type="gramEnd"/>
+      <w:r>
+        <w:rPr>
+          <w:b/>
+        </w:rPr>
+        <w:t xml:space="preserve"> }}</w:t>
       </w:r>
     </w:p>
     <w:p>
       <w:pPr>
         <w:rPr>
+          <w:u w:val="single"/>
+        </w:rPr>
+      </w:pPr>
+      <w:r>
+        <w:rPr>
+          <w:u w:val="single"/>
+        </w:rPr>
+        <w:t xml:space="preserve">{% </w:t>
+      </w:r>
+      <w:proofErr w:type="spellStart"/>
+      <w:r>
+        <w:rPr>
+          <w:u w:val="single"/>
+        </w:rPr>
+        <w:t>endfor</w:t>
+      </w:r>
+      <w:proofErr w:type="spellEnd"/>
+      <w:r>
+        <w:rPr>
+          <w:u w:val="single"/>
+        </w:rPr>
+        <w:t xml:space="preserve"> %}</w:t>
+      </w:r>
+    </w:p>
+    <w:p>
+      <w:pPr>
+        <w:pStyle w:val="1"/>
+      </w:pPr>
+      <w:r>
+        <w:rPr>
+          <w:lang w:val="ru-RU"/>
+        </w:rPr>
+        <w:t>Класс</w:t>
+      </w:r>
+      <w:r>
+        <w:t xml:space="preserve"> </w:t>
+      </w:r>
+      <w:r>
+        <w:rPr>
+          <w:lang w:val="ru-RU"/>
+        </w:rPr>
+        <w:t>защищённости</w:t>
+      </w:r>
+      <w:r>
+        <w:t xml:space="preserve">: </w:t>
+      </w:r>
+    </w:p>
+    <w:p>
+      <w:pPr>
+        <w:rPr>
+          <w:b/>
+        </w:rPr>
+      </w:pPr>
+      <w:r>
+        <w:rPr>
           <w:b/>
           <w:lang w:val="ru-RU"/>
         </w:rPr>
-      </w:pPr>
+        <w:t>КИИ</w:t>
+      </w:r>
+      <w:r>
+        <w:rPr>
+          <w:b/>
+        </w:rPr>
+        <w:t xml:space="preserve">: </w:t>
+      </w:r>
+      <w:r>
+        <w:rPr>
+          <w:b/>
+        </w:rPr>
+        <w:t>{{</w:t>
+      </w:r>
+      <w:proofErr w:type="spellStart"/>
+      <w:r>
+        <w:rPr>
+          <w:b/>
+        </w:rPr>
+        <w:t>kii</w:t>
+      </w:r>
+      <w:proofErr w:type="spellEnd"/>
+      <w:r>
+        <w:rPr>
+          <w:b/>
+        </w:rPr>
+        <w:t>}}</w:t>
+      </w:r>
+    </w:p>
+    <w:p>
+      <w:pPr>
+        <w:rPr>
+          <w:b/>
+        </w:rPr>
+      </w:pPr>
+      <w:proofErr w:type="gramStart"/>
       <w:r>
         <w:rPr>
           <w:b/>
           <w:lang w:val="ru-RU"/>
         </w:rPr>
-        <w:t>КИИ</w:t>
-      </w:r>
+        <w:t>ГИС</w:t>
+      </w:r>
+      <w:r>
+        <w:rPr>
+          <w:b/>
+        </w:rPr>
+        <w:t xml:space="preserve"> :</w:t>
+      </w:r>
+      <w:proofErr w:type="gramEnd"/>
+      <w:r>
+        <w:rPr>
+          <w:b/>
+        </w:rPr>
+        <w:t xml:space="preserve"> </w:t>
+      </w:r>
+      <w:r>
+        <w:rPr>
+          <w:b/>
+        </w:rPr>
+        <w:t>{{</w:t>
+      </w:r>
+      <w:proofErr w:type="spellStart"/>
+      <w:r>
+        <w:rPr>
+          <w:b/>
+        </w:rPr>
+        <w:t>gis</w:t>
+      </w:r>
+      <w:proofErr w:type="spellEnd"/>
+      <w:r>
+        <w:rPr>
+          <w:b/>
+        </w:rPr>
+        <w:t>}}</w:t>
+      </w:r>
+    </w:p>
+    <w:p>
+      <w:pPr>
+        <w:rPr>
+          <w:b/>
+        </w:rPr>
+      </w:pPr>
       <w:r>
         <w:rPr>
           <w:b/>
           <w:lang w:val="ru-RU"/>
         </w:rPr>
+        <w:t>ИСПДН</w:t>
+      </w:r>
+      <w:r>
+        <w:rPr>
+          <w:b/>
+        </w:rPr>
         <w:t xml:space="preserve">: </w:t>
       </w:r>
       <w:r>
         <w:rPr>
           <w:b/>
-          <w:lang w:val="ru-RU"/>
         </w:rPr>
         <w:t>{{</w:t>
       </w:r>
@@ -497,181 +565,158 @@
         <w:rPr>
           <w:b/>
         </w:rPr>
-        <w:t>defence</w:t>
+        <w:t>ispdn</w:t>
       </w:r>
       <w:proofErr w:type="spellEnd"/>
       <w:r>
         <w:rPr>
           <w:b/>
-          <w:lang w:val="ru-RU"/>
-        </w:rPr>
-        <w:t>_</w:t>
-      </w:r>
-      <w:r>
-        <w:rPr>
-          <w:b/>
-        </w:rPr>
-        <w:t>class</w:t>
-      </w:r>
-      <w:r>
-        <w:rPr>
-          <w:b/>
-          <w:lang w:val="ru-RU"/>
         </w:rPr>
         <w:t>}}</w:t>
       </w:r>
     </w:p>
     <w:p>
       <w:pPr>
-        <w:rPr>
-          <w:b/>
+        <w:pStyle w:val="1"/>
+        <w:rPr>
           <w:lang w:val="ru-RU"/>
         </w:rPr>
       </w:pPr>
-      <w:proofErr w:type="gramStart"/>
-      <w:r>
-        <w:rPr>
-          <w:b/>
+      <w:r>
+        <w:rPr>
           <w:lang w:val="ru-RU"/>
         </w:rPr>
-        <w:t xml:space="preserve">ГИС </w:t>
-      </w:r>
-      <w:r>
-        <w:rPr>
-          <w:b/>
+        <w:t>Вид риска/Негативные последствия: на основе ввода пользователя</w:t>
+      </w:r>
+      <w:r>
+        <w:rPr>
           <w:lang w:val="ru-RU"/>
         </w:rPr>
         <w:t>:</w:t>
-      </w:r>
-      <w:proofErr w:type="gramEnd"/>
-      <w:r>
-        <w:rPr>
-          <w:b/>
-          <w:lang w:val="ru-RU"/>
-        </w:rPr>
-        <w:t xml:space="preserve"> </w:t>
-      </w:r>
-      <w:r>
-        <w:rPr>
-          <w:b/>
-          <w:lang w:val="ru-RU"/>
-        </w:rPr>
-        <w:t>{{</w:t>
-      </w:r>
-      <w:proofErr w:type="spellStart"/>
-      <w:r>
-        <w:rPr>
-          <w:b/>
-        </w:rPr>
-        <w:t>gis</w:t>
-      </w:r>
-      <w:proofErr w:type="spellEnd"/>
-      <w:r>
-        <w:rPr>
-          <w:b/>
-          <w:lang w:val="ru-RU"/>
-        </w:rPr>
-        <w:t>}}</w:t>
       </w:r>
     </w:p>
     <w:p>
-      <w:pPr>
+      <w:r>
+        <w:t>{</w:t>
+      </w:r>
+      <w:r>
+        <w:t xml:space="preserve">% </w:t>
+      </w:r>
+      <w:r>
+        <w:t xml:space="preserve">for risk in </w:t>
+      </w:r>
+      <w:proofErr w:type="spellStart"/>
+      <w:r>
+        <w:t>negative_conseq</w:t>
+      </w:r>
+      <w:proofErr w:type="spellEnd"/>
+      <w:r>
+        <w:t xml:space="preserve"> %</w:t>
+      </w:r>
+      <w:r>
+        <w:t>}</w:t>
+      </w:r>
+      <w:r>
+        <w:br/>
+      </w:r>
+      <w:proofErr w:type="gramStart"/>
+      <w:r>
         <w:rPr>
           <w:b/>
-          <w:lang w:val="ru-RU"/>
-        </w:rPr>
-      </w:pPr>
+        </w:rPr>
+        <w:t>{{</w:t>
+      </w:r>
       <w:r>
         <w:rPr>
           <w:b/>
-          <w:lang w:val="ru-RU"/>
-        </w:rPr>
-        <w:t>ИСПДН</w:t>
+        </w:rPr>
+        <w:t xml:space="preserve"> </w:t>
       </w:r>
       <w:r>
         <w:rPr>
           <w:b/>
         </w:rPr>
-        <w:t xml:space="preserve">: </w:t>
-      </w:r>
+        <w:t>risk</w:t>
+      </w:r>
+      <w:proofErr w:type="gramEnd"/>
       <w:r>
         <w:rPr>
           <w:b/>
-          <w:lang w:val="ru-RU"/>
-        </w:rPr>
-        <w:t>{{</w:t>
-      </w:r>
-      <w:proofErr w:type="spellStart"/>
+        </w:rPr>
+        <w:t xml:space="preserve"> </w:t>
+      </w:r>
       <w:r>
         <w:rPr>
           <w:b/>
-        </w:rPr>
-        <w:t>ispdn</w:t>
-      </w:r>
-      <w:proofErr w:type="spellEnd"/>
-      <w:r>
-        <w:rPr>
-          <w:b/>
-          <w:lang w:val="ru-RU"/>
         </w:rPr>
         <w:t>}}</w:t>
       </w:r>
     </w:p>
     <w:p>
-      <w:pPr>
-        <w:pStyle w:val="1"/>
-        <w:rPr>
-          <w:lang w:val="ru-RU"/>
-        </w:rPr>
-      </w:pPr>
-      <w:r>
-        <w:rPr>
-          <w:lang w:val="ru-RU"/>
-        </w:rPr>
-        <w:t>Вид риска/Негативные последствия: на основе ввода пользователя</w:t>
-      </w:r>
-      <w:r>
-        <w:rPr>
-          <w:lang w:val="ru-RU"/>
-        </w:rPr>
-        <w:t>:</w:t>
+      <w:r>
+        <w:t xml:space="preserve">{% for </w:t>
+      </w:r>
+      <w:proofErr w:type="spellStart"/>
+      <w:r>
+        <w:t>risk</w:t>
+      </w:r>
+      <w:r>
+        <w:t>_neg</w:t>
+      </w:r>
+      <w:proofErr w:type="spellEnd"/>
+      <w:r>
+        <w:t xml:space="preserve"> in </w:t>
+      </w:r>
+      <w:proofErr w:type="spellStart"/>
+      <w:r>
+        <w:t>negative_conseq</w:t>
+      </w:r>
+      <w:proofErr w:type="spellEnd"/>
+      <w:r>
+        <w:t>[risk]</w:t>
+      </w:r>
+      <w:r>
+        <w:t xml:space="preserve"> %}</w:t>
       </w:r>
     </w:p>
     <w:p>
-      <w:r>
-        <w:t>{</w:t>
-      </w:r>
-      <w:r>
-        <w:t xml:space="preserve">% </w:t>
-      </w:r>
-      <w:r>
-        <w:t>for risk in risks</w:t>
-      </w:r>
-      <w:r>
-        <w:t xml:space="preserve"> %</w:t>
-      </w:r>
-      <w:r>
-        <w:t>}</w:t>
-      </w:r>
-      <w:r>
-        <w:br/>
-      </w:r>
+      <w:pPr>
+        <w:pStyle w:val="a8"/>
+        <w:numPr>
+          <w:ilvl w:val="0"/>
+          <w:numId w:val="5"/>
+        </w:numPr>
+      </w:pPr>
+      <w:bookmarkStart w:id="1" w:name="_GoBack"/>
       <w:proofErr w:type="gramStart"/>
       <w:r>
-        <w:t>{{</w:t>
-      </w:r>
-      <w:r>
-        <w:t xml:space="preserve"> </w:t>
-      </w:r>
+        <w:t xml:space="preserve">{{ </w:t>
+      </w:r>
+      <w:proofErr w:type="spellStart"/>
       <w:r>
         <w:t>risk</w:t>
       </w:r>
       <w:proofErr w:type="gramEnd"/>
       <w:r>
-        <w:t xml:space="preserve"> </w:t>
-      </w:r>
-      <w:r>
-        <w:t>}}</w:t>
+        <w:t>_neg</w:t>
+      </w:r>
+      <w:proofErr w:type="spellEnd"/>
+      <w:r>
+        <w:t xml:space="preserve"> }}</w:t>
+      </w:r>
+    </w:p>
+    <w:bookmarkEnd w:id="1"/>
+    <w:p>
+      <w:r>
+        <w:t xml:space="preserve">{% </w:t>
+      </w:r>
+      <w:proofErr w:type="spellStart"/>
+      <w:r>
+        <w:t>endfor</w:t>
+      </w:r>
+      <w:proofErr w:type="spellEnd"/>
+      <w:r>
+        <w:t xml:space="preserve"> %}</w:t>
       </w:r>
     </w:p>
     <w:p>
@@ -692,9 +737,6 @@
       <w:r>
         <w:t>}</w:t>
       </w:r>
-      <w:r>
-        <w:br/>
-      </w:r>
     </w:p>
     <w:p>
       <w:pPr>
@@ -718,8 +760,6 @@
       <w:r>
         <w:t>:</w:t>
       </w:r>
-      <w:bookmarkStart w:id="1" w:name="_GoBack"/>
-      <w:bookmarkEnd w:id="1"/>
     </w:p>
     <w:p>
       <w:r>
@@ -841,6 +881,7 @@
     </w:p>
     <w:p>
       <w:r>
+        <w:lastRenderedPageBreak/>
         <w:t xml:space="preserve">{% </w:t>
       </w:r>
       <w:r>
@@ -852,7 +893,6 @@
     </w:p>
     <w:p>
       <w:r>
-        <w:lastRenderedPageBreak/>
         <w:t xml:space="preserve">{% </w:t>
       </w:r>
       <w:proofErr w:type="spellStart"/>
@@ -864,7 +904,6 @@
         <w:t xml:space="preserve"> %}</w:t>
       </w:r>
     </w:p>
-    <w:p/>
     <w:p>
       <w:pPr>
         <w:rPr>
@@ -2302,6 +2341,232 @@
     </w:lvl>
   </w:abstractNum>
   <w:abstractNum w:abstractNumId="1" w15:restartNumberingAfterBreak="0">
+    <w:nsid w:val="110222AD"/>
+    <w:multiLevelType w:val="hybridMultilevel"/>
+    <w:tmpl w:val="20A4B13E"/>
+    <w:lvl w:ilvl="0" w:tplc="04190001">
+      <w:start w:val="1"/>
+      <w:numFmt w:val="bullet"/>
+      <w:lvlText w:val=""/>
+      <w:lvlJc w:val="left"/>
+      <w:pPr>
+        <w:ind w:left="720" w:hanging="360"/>
+      </w:pPr>
+      <w:rPr>
+        <w:rFonts w:ascii="Symbol" w:hAnsi="Symbol" w:hint="default"/>
+      </w:rPr>
+    </w:lvl>
+    <w:lvl w:ilvl="1" w:tplc="04190003" w:tentative="1">
+      <w:start w:val="1"/>
+      <w:numFmt w:val="bullet"/>
+      <w:lvlText w:val="o"/>
+      <w:lvlJc w:val="left"/>
+      <w:pPr>
+        <w:ind w:left="1440" w:hanging="360"/>
+      </w:pPr>
+      <w:rPr>
+        <w:rFonts w:ascii="Courier New" w:hAnsi="Courier New" w:cs="Courier New" w:hint="default"/>
+      </w:rPr>
+    </w:lvl>
+    <w:lvl w:ilvl="2" w:tplc="04190005" w:tentative="1">
+      <w:start w:val="1"/>
+      <w:numFmt w:val="bullet"/>
+      <w:lvlText w:val=""/>
+      <w:lvlJc w:val="left"/>
+      <w:pPr>
+        <w:ind w:left="2160" w:hanging="360"/>
+      </w:pPr>
+      <w:rPr>
+        <w:rFonts w:ascii="Wingdings" w:hAnsi="Wingdings" w:hint="default"/>
+      </w:rPr>
+    </w:lvl>
+    <w:lvl w:ilvl="3" w:tplc="04190001" w:tentative="1">
+      <w:start w:val="1"/>
+      <w:numFmt w:val="bullet"/>
+      <w:lvlText w:val=""/>
+      <w:lvlJc w:val="left"/>
+      <w:pPr>
+        <w:ind w:left="2880" w:hanging="360"/>
+      </w:pPr>
+      <w:rPr>
+        <w:rFonts w:ascii="Symbol" w:hAnsi="Symbol" w:hint="default"/>
+      </w:rPr>
+    </w:lvl>
+    <w:lvl w:ilvl="4" w:tplc="04190003" w:tentative="1">
+      <w:start w:val="1"/>
+      <w:numFmt w:val="bullet"/>
+      <w:lvlText w:val="o"/>
+      <w:lvlJc w:val="left"/>
+      <w:pPr>
+        <w:ind w:left="3600" w:hanging="360"/>
+      </w:pPr>
+      <w:rPr>
+        <w:rFonts w:ascii="Courier New" w:hAnsi="Courier New" w:cs="Courier New" w:hint="default"/>
+      </w:rPr>
+    </w:lvl>
+    <w:lvl w:ilvl="5" w:tplc="04190005" w:tentative="1">
+      <w:start w:val="1"/>
+      <w:numFmt w:val="bullet"/>
+      <w:lvlText w:val=""/>
+      <w:lvlJc w:val="left"/>
+      <w:pPr>
+        <w:ind w:left="4320" w:hanging="360"/>
+      </w:pPr>
+      <w:rPr>
+        <w:rFonts w:ascii="Wingdings" w:hAnsi="Wingdings" w:hint="default"/>
+      </w:rPr>
+    </w:lvl>
+    <w:lvl w:ilvl="6" w:tplc="04190001" w:tentative="1">
+      <w:start w:val="1"/>
+      <w:numFmt w:val="bullet"/>
+      <w:lvlText w:val=""/>
+      <w:lvlJc w:val="left"/>
+      <w:pPr>
+        <w:ind w:left="5040" w:hanging="360"/>
+      </w:pPr>
+      <w:rPr>
+        <w:rFonts w:ascii="Symbol" w:hAnsi="Symbol" w:hint="default"/>
+      </w:rPr>
+    </w:lvl>
+    <w:lvl w:ilvl="7" w:tplc="04190003" w:tentative="1">
+      <w:start w:val="1"/>
+      <w:numFmt w:val="bullet"/>
+      <w:lvlText w:val="o"/>
+      <w:lvlJc w:val="left"/>
+      <w:pPr>
+        <w:ind w:left="5760" w:hanging="360"/>
+      </w:pPr>
+      <w:rPr>
+        <w:rFonts w:ascii="Courier New" w:hAnsi="Courier New" w:cs="Courier New" w:hint="default"/>
+      </w:rPr>
+    </w:lvl>
+    <w:lvl w:ilvl="8" w:tplc="04190005" w:tentative="1">
+      <w:start w:val="1"/>
+      <w:numFmt w:val="bullet"/>
+      <w:lvlText w:val=""/>
+      <w:lvlJc w:val="left"/>
+      <w:pPr>
+        <w:ind w:left="6480" w:hanging="360"/>
+      </w:pPr>
+      <w:rPr>
+        <w:rFonts w:ascii="Wingdings" w:hAnsi="Wingdings" w:hint="default"/>
+      </w:rPr>
+    </w:lvl>
+  </w:abstractNum>
+  <w:abstractNum w:abstractNumId="2" w15:restartNumberingAfterBreak="0">
+    <w:nsid w:val="36BA3988"/>
+    <w:multiLevelType w:val="hybridMultilevel"/>
+    <w:tmpl w:val="9E7468B6"/>
+    <w:lvl w:ilvl="0" w:tplc="04190001">
+      <w:start w:val="1"/>
+      <w:numFmt w:val="bullet"/>
+      <w:lvlText w:val=""/>
+      <w:lvlJc w:val="left"/>
+      <w:pPr>
+        <w:ind w:left="720" w:hanging="360"/>
+      </w:pPr>
+      <w:rPr>
+        <w:rFonts w:ascii="Symbol" w:hAnsi="Symbol" w:hint="default"/>
+      </w:rPr>
+    </w:lvl>
+    <w:lvl w:ilvl="1" w:tplc="04190003" w:tentative="1">
+      <w:start w:val="1"/>
+      <w:numFmt w:val="bullet"/>
+      <w:lvlText w:val="o"/>
+      <w:lvlJc w:val="left"/>
+      <w:pPr>
+        <w:ind w:left="1440" w:hanging="360"/>
+      </w:pPr>
+      <w:rPr>
+        <w:rFonts w:ascii="Courier New" w:hAnsi="Courier New" w:cs="Courier New" w:hint="default"/>
+      </w:rPr>
+    </w:lvl>
+    <w:lvl w:ilvl="2" w:tplc="04190005" w:tentative="1">
+      <w:start w:val="1"/>
+      <w:numFmt w:val="bullet"/>
+      <w:lvlText w:val=""/>
+      <w:lvlJc w:val="left"/>
+      <w:pPr>
+        <w:ind w:left="2160" w:hanging="360"/>
+      </w:pPr>
+      <w:rPr>
+        <w:rFonts w:ascii="Wingdings" w:hAnsi="Wingdings" w:hint="default"/>
+      </w:rPr>
+    </w:lvl>
+    <w:lvl w:ilvl="3" w:tplc="04190001" w:tentative="1">
+      <w:start w:val="1"/>
+      <w:numFmt w:val="bullet"/>
+      <w:lvlText w:val=""/>
+      <w:lvlJc w:val="left"/>
+      <w:pPr>
+        <w:ind w:left="2880" w:hanging="360"/>
+      </w:pPr>
+      <w:rPr>
+        <w:rFonts w:ascii="Symbol" w:hAnsi="Symbol" w:hint="default"/>
+      </w:rPr>
+    </w:lvl>
+    <w:lvl w:ilvl="4" w:tplc="04190003" w:tentative="1">
+      <w:start w:val="1"/>
+      <w:numFmt w:val="bullet"/>
+      <w:lvlText w:val="o"/>
+      <w:lvlJc w:val="left"/>
+      <w:pPr>
+        <w:ind w:left="3600" w:hanging="360"/>
+      </w:pPr>
+      <w:rPr>
+        <w:rFonts w:ascii="Courier New" w:hAnsi="Courier New" w:cs="Courier New" w:hint="default"/>
+      </w:rPr>
+    </w:lvl>
+    <w:lvl w:ilvl="5" w:tplc="04190005" w:tentative="1">
+      <w:start w:val="1"/>
+      <w:numFmt w:val="bullet"/>
+      <w:lvlText w:val=""/>
+      <w:lvlJc w:val="left"/>
+      <w:pPr>
+        <w:ind w:left="4320" w:hanging="360"/>
+      </w:pPr>
+      <w:rPr>
+        <w:rFonts w:ascii="Wingdings" w:hAnsi="Wingdings" w:hint="default"/>
+      </w:rPr>
+    </w:lvl>
+    <w:lvl w:ilvl="6" w:tplc="04190001" w:tentative="1">
+      <w:start w:val="1"/>
+      <w:numFmt w:val="bullet"/>
+      <w:lvlText w:val=""/>
+      <w:lvlJc w:val="left"/>
+      <w:pPr>
+        <w:ind w:left="5040" w:hanging="360"/>
+      </w:pPr>
+      <w:rPr>
+        <w:rFonts w:ascii="Symbol" w:hAnsi="Symbol" w:hint="default"/>
+      </w:rPr>
+    </w:lvl>
+    <w:lvl w:ilvl="7" w:tplc="04190003" w:tentative="1">
+      <w:start w:val="1"/>
+      <w:numFmt w:val="bullet"/>
+      <w:lvlText w:val="o"/>
+      <w:lvlJc w:val="left"/>
+      <w:pPr>
+        <w:ind w:left="5760" w:hanging="360"/>
+      </w:pPr>
+      <w:rPr>
+        <w:rFonts w:ascii="Courier New" w:hAnsi="Courier New" w:cs="Courier New" w:hint="default"/>
+      </w:rPr>
+    </w:lvl>
+    <w:lvl w:ilvl="8" w:tplc="04190005" w:tentative="1">
+      <w:start w:val="1"/>
+      <w:numFmt w:val="bullet"/>
+      <w:lvlText w:val=""/>
+      <w:lvlJc w:val="left"/>
+      <w:pPr>
+        <w:ind w:left="6480" w:hanging="360"/>
+      </w:pPr>
+      <w:rPr>
+        <w:rFonts w:ascii="Wingdings" w:hAnsi="Wingdings" w:hint="default"/>
+      </w:rPr>
+    </w:lvl>
+  </w:abstractNum>
+  <w:abstractNum w:abstractNumId="3" w15:restartNumberingAfterBreak="0">
     <w:nsid w:val="38AF4792"/>
     <w:multiLevelType w:val="hybridMultilevel"/>
     <w:tmpl w:val="E7FC521C"/>
@@ -2390,7 +2655,7 @@
       </w:pPr>
     </w:lvl>
   </w:abstractNum>
-  <w:abstractNum w:abstractNumId="2" w15:restartNumberingAfterBreak="0">
+  <w:abstractNum w:abstractNumId="4" w15:restartNumberingAfterBreak="0">
     <w:nsid w:val="4AA55FC4"/>
     <w:multiLevelType w:val="hybridMultilevel"/>
     <w:tmpl w:val="D74E6BD2"/>
@@ -2480,10 +2745,16 @@
     <w:abstractNumId w:val="0"/>
   </w:num>
   <w:num w:numId="2">
-    <w:abstractNumId w:val="2"/>
+    <w:abstractNumId w:val="4"/>
   </w:num>
   <w:num w:numId="3">
+    <w:abstractNumId w:val="3"/>
+  </w:num>
+  <w:num w:numId="4">
     <w:abstractNumId w:val="1"/>
+  </w:num>
+  <w:num w:numId="5">
+    <w:abstractNumId w:val="2"/>
   </w:num>
 </w:numbering>
 </file>
@@ -3324,7 +3595,7 @@
 </file>
 
 <file path=customXml/itemProps1.xml><?xml version="1.0" encoding="utf-8"?>
-<ds:datastoreItem xmlns:ds="http://schemas.openxmlformats.org/officeDocument/2006/customXml" ds:itemID="{F2EEA70C-BEA7-47E1-BFB8-A221D8D37DFB}">
+<ds:datastoreItem xmlns:ds="http://schemas.openxmlformats.org/officeDocument/2006/customXml" ds:itemID="{C87BEB68-E62A-4382-BE8E-B0C0D78FB43E}">
   <ds:schemaRefs>
     <ds:schemaRef ds:uri="http://schemas.openxmlformats.org/officeDocument/2006/bibliography"/>
   </ds:schemaRefs>

</xml_diff>

<commit_message>
fix problems from problems2.docx
</commit_message>
<xml_diff>
--- a/template.docx
+++ b/template.docx
@@ -486,14 +486,16 @@
         </w:rPr>
         <w:t>}}</w:t>
       </w:r>
+      <w:bookmarkStart w:id="1" w:name="_GoBack"/>
+      <w:bookmarkEnd w:id="1"/>
     </w:p>
     <w:p>
       <w:pPr>
         <w:rPr>
           <w:b/>
-        </w:rPr>
-      </w:pPr>
-      <w:proofErr w:type="gramStart"/>
+          <w:lang w:val="ru-RU"/>
+        </w:rPr>
+      </w:pPr>
       <w:r>
         <w:rPr>
           <w:b/>
@@ -505,18 +507,19 @@
         <w:rPr>
           <w:b/>
         </w:rPr>
-        <w:t xml:space="preserve"> :</w:t>
-      </w:r>
-      <w:proofErr w:type="gramEnd"/>
+        <w:t>:</w:t>
+      </w:r>
       <w:r>
         <w:rPr>
           <w:b/>
+          <w:lang w:val="ru-RU"/>
         </w:rPr>
         <w:t xml:space="preserve"> </w:t>
       </w:r>
       <w:r>
         <w:rPr>
           <w:b/>
+          <w:lang w:val="ru-RU"/>
         </w:rPr>
         <w:t>{{</w:t>
       </w:r>
@@ -531,6 +534,7 @@
       <w:r>
         <w:rPr>
           <w:b/>
+          <w:lang w:val="ru-RU"/>
         </w:rPr>
         <w:t>}}</w:t>
       </w:r>
@@ -539,6 +543,7 @@
       <w:pPr>
         <w:rPr>
           <w:b/>
+          <w:lang w:val="ru-RU"/>
         </w:rPr>
       </w:pPr>
       <w:r>
@@ -551,12 +556,14 @@
       <w:r>
         <w:rPr>
           <w:b/>
+          <w:lang w:val="ru-RU"/>
         </w:rPr>
         <w:t xml:space="preserve">: </w:t>
       </w:r>
       <w:r>
         <w:rPr>
           <w:b/>
+          <w:lang w:val="ru-RU"/>
         </w:rPr>
         <w:t>{{</w:t>
       </w:r>
@@ -571,6 +578,7 @@
       <w:r>
         <w:rPr>
           <w:b/>
+          <w:lang w:val="ru-RU"/>
         </w:rPr>
         <w:t>}}</w:t>
       </w:r>
@@ -658,10 +666,7 @@
       </w:r>
       <w:proofErr w:type="spellStart"/>
       <w:r>
-        <w:t>risk</w:t>
-      </w:r>
-      <w:r>
-        <w:t>_neg</w:t>
+        <w:t>risk_neg</w:t>
       </w:r>
       <w:proofErr w:type="spellEnd"/>
       <w:r>
@@ -673,10 +678,7 @@
       </w:r>
       <w:proofErr w:type="spellEnd"/>
       <w:r>
-        <w:t>[risk]</w:t>
-      </w:r>
-      <w:r>
-        <w:t xml:space="preserve"> %}</w:t>
+        <w:t>[risk] %}</w:t>
       </w:r>
     </w:p>
     <w:p>
@@ -687,7 +689,6 @@
           <w:numId w:val="5"/>
         </w:numPr>
       </w:pPr>
-      <w:bookmarkStart w:id="1" w:name="_GoBack"/>
       <w:proofErr w:type="gramStart"/>
       <w:r>
         <w:t xml:space="preserve">{{ </w:t>
@@ -705,7 +706,6 @@
         <w:t xml:space="preserve"> }}</w:t>
       </w:r>
     </w:p>
-    <w:bookmarkEnd w:id="1"/>
     <w:p>
       <w:r>
         <w:t xml:space="preserve">{% </w:t>
@@ -3595,7 +3595,7 @@
 </file>
 
 <file path=customXml/itemProps1.xml><?xml version="1.0" encoding="utf-8"?>
-<ds:datastoreItem xmlns:ds="http://schemas.openxmlformats.org/officeDocument/2006/customXml" ds:itemID="{C87BEB68-E62A-4382-BE8E-B0C0D78FB43E}">
+<ds:datastoreItem xmlns:ds="http://schemas.openxmlformats.org/officeDocument/2006/customXml" ds:itemID="{FD9EBEBA-F849-47C0-814C-9424CD11503A}">
   <ds:schemaRefs>
     <ds:schemaRef ds:uri="http://schemas.openxmlformats.org/officeDocument/2006/bibliography"/>
   </ds:schemaRefs>

</xml_diff>